<commit_message>
Added the solutions lab to the TTT Materials
</commit_message>
<xml_diff>
--- a/Instructions/TTT Materials.docx
+++ b/Instructions/TTT Materials.docx
@@ -1026,43 +1026,115 @@
           <w:numId w:val="1"/>
         </w:numPr>
       </w:pPr>
+      <w:r>
+        <w:t>Substituting your customer’s scenario</w:t>
+      </w:r>
+    </w:p>
+    <w:p>
+      <w:pPr>
+        <w:pStyle w:val="ListParagraph"/>
+        <w:numPr>
+          <w:ilvl w:val="3"/>
+          <w:numId w:val="1"/>
+        </w:numPr>
+      </w:pPr>
+      <w:r>
+        <w:t xml:space="preserve">The main scenario is what you replace, with the diagram and the solution elements. </w:t>
+      </w:r>
+    </w:p>
+    <w:p>
+      <w:pPr>
+        <w:pStyle w:val="ListParagraph"/>
+        <w:numPr>
+          <w:ilvl w:val="3"/>
+          <w:numId w:val="1"/>
+        </w:numPr>
+      </w:pPr>
+      <w:r>
+        <w:t>You can also change the Business Scenario and associated slides to have the actual story from the customer. The process parts and components remain the same.</w:t>
+      </w:r>
+    </w:p>
+    <w:p>
+      <w:r>
+        <w:t xml:space="preserve">Lab: </w:t>
+      </w:r>
+    </w:p>
+    <w:p>
+      <w:pPr>
+        <w:pStyle w:val="ListParagraph"/>
+        <w:numPr>
+          <w:ilvl w:val="0"/>
+          <w:numId w:val="3"/>
+        </w:numPr>
+      </w:pPr>
+      <w:r>
+        <w:t xml:space="preserve">Open this location:  </w:t>
+      </w:r>
+      <w:hyperlink r:id="rId9" w:history="1">
+        <w:r>
+          <w:rPr>
+            <w:rStyle w:val="Hyperlink"/>
+          </w:rPr>
+          <w:t xml:space="preserve">https://gallery.cortanaintelligence.com/browse?categories=["10"]&amp;orderby=freshness </w:t>
+        </w:r>
+        <w:proofErr w:type="spellStart"/>
+        <w:r>
+          <w:rPr>
+            <w:rStyle w:val="Hyperlink"/>
+          </w:rPr>
+          <w:t>desc</w:t>
+        </w:r>
+        <w:proofErr w:type="spellEnd"/>
+      </w:hyperlink>
       <w:bookmarkStart w:id="0" w:name="_GoBack"/>
       <w:bookmarkEnd w:id="0"/>
-      <w:r>
-        <w:t>Substituting your customer’s scenario</w:t>
-      </w:r>
-    </w:p>
-    <w:p>
-      <w:pPr>
-        <w:pStyle w:val="ListParagraph"/>
-        <w:numPr>
-          <w:ilvl w:val="3"/>
-          <w:numId w:val="1"/>
-        </w:numPr>
-      </w:pPr>
-      <w:r>
-        <w:t xml:space="preserve">The main scenario is what you replace, with the diagram and the solution elements. </w:t>
-      </w:r>
-    </w:p>
-    <w:p>
-      <w:pPr>
-        <w:pStyle w:val="ListParagraph"/>
-        <w:numPr>
-          <w:ilvl w:val="3"/>
-          <w:numId w:val="1"/>
-        </w:numPr>
-      </w:pPr>
-      <w:r>
-        <w:t>You can also change the Business Scenario and associated slides to have the actual story from the customer. The process parts and components remain the same.</w:t>
+    </w:p>
+    <w:p>
+      <w:pPr>
+        <w:pStyle w:val="ListParagraph"/>
+        <w:numPr>
+          <w:ilvl w:val="0"/>
+          <w:numId w:val="3"/>
+        </w:numPr>
+      </w:pPr>
+      <w:r>
+        <w:t>Find a solution that fits a customer scenario you are working on or will work on</w:t>
+      </w:r>
+    </w:p>
+    <w:p>
+      <w:pPr>
+        <w:pStyle w:val="ListParagraph"/>
+        <w:numPr>
+          <w:ilvl w:val="0"/>
+          <w:numId w:val="3"/>
+        </w:numPr>
+      </w:pPr>
+      <w:r>
+        <w:t>Create a Business Problem Document, a Design Words document, and a Decision Matrix (as described in Module 6 of the course materials you saw in class) for this scenario</w:t>
+      </w:r>
+    </w:p>
+    <w:p>
+      <w:pPr>
+        <w:pStyle w:val="ListParagraph"/>
+        <w:numPr>
+          <w:ilvl w:val="0"/>
+          <w:numId w:val="3"/>
+        </w:numPr>
+      </w:pPr>
+      <w:r>
+        <w:t>Optional: If there is no solution that is close to what you need, create the elements in #3 and discuss with class the process for creating a solution diagram</w:t>
+      </w:r>
+      <w:r>
+        <w:t xml:space="preserve">  </w:t>
       </w:r>
     </w:p>
     <w:sectPr>
-      <w:headerReference w:type="even" r:id="rId9"/>
-      <w:headerReference w:type="default" r:id="rId10"/>
-      <w:footerReference w:type="even" r:id="rId11"/>
-      <w:footerReference w:type="default" r:id="rId12"/>
-      <w:headerReference w:type="first" r:id="rId13"/>
-      <w:footerReference w:type="first" r:id="rId14"/>
+      <w:headerReference w:type="even" r:id="rId10"/>
+      <w:headerReference w:type="default" r:id="rId11"/>
+      <w:footerReference w:type="even" r:id="rId12"/>
+      <w:footerReference w:type="default" r:id="rId13"/>
+      <w:headerReference w:type="first" r:id="rId14"/>
+      <w:footerReference w:type="first" r:id="rId15"/>
       <w:pgSz w:w="12240" w:h="15840"/>
       <w:pgMar w:top="1440" w:right="1440" w:bottom="1440" w:left="1440" w:header="720" w:footer="720" w:gutter="0"/>
       <w:cols w:space="720"/>
@@ -1356,11 +1428,100 @@
       </w:pPr>
     </w:lvl>
   </w:abstractNum>
+  <w:abstractNum w:abstractNumId="2" w15:restartNumberingAfterBreak="0">
+    <w:nsid w:val="6498772F"/>
+    <w:multiLevelType w:val="hybridMultilevel"/>
+    <w:tmpl w:val="4690757E"/>
+    <w:lvl w:ilvl="0" w:tplc="0409000F">
+      <w:start w:val="1"/>
+      <w:numFmt w:val="decimal"/>
+      <w:lvlText w:val="%1."/>
+      <w:lvlJc w:val="left"/>
+      <w:pPr>
+        <w:ind w:left="720" w:hanging="360"/>
+      </w:pPr>
+    </w:lvl>
+    <w:lvl w:ilvl="1" w:tplc="04090019" w:tentative="1">
+      <w:start w:val="1"/>
+      <w:numFmt w:val="lowerLetter"/>
+      <w:lvlText w:val="%2."/>
+      <w:lvlJc w:val="left"/>
+      <w:pPr>
+        <w:ind w:left="1440" w:hanging="360"/>
+      </w:pPr>
+    </w:lvl>
+    <w:lvl w:ilvl="2" w:tplc="0409001B" w:tentative="1">
+      <w:start w:val="1"/>
+      <w:numFmt w:val="lowerRoman"/>
+      <w:lvlText w:val="%3."/>
+      <w:lvlJc w:val="right"/>
+      <w:pPr>
+        <w:ind w:left="2160" w:hanging="180"/>
+      </w:pPr>
+    </w:lvl>
+    <w:lvl w:ilvl="3" w:tplc="0409000F" w:tentative="1">
+      <w:start w:val="1"/>
+      <w:numFmt w:val="decimal"/>
+      <w:lvlText w:val="%4."/>
+      <w:lvlJc w:val="left"/>
+      <w:pPr>
+        <w:ind w:left="2880" w:hanging="360"/>
+      </w:pPr>
+    </w:lvl>
+    <w:lvl w:ilvl="4" w:tplc="04090019" w:tentative="1">
+      <w:start w:val="1"/>
+      <w:numFmt w:val="lowerLetter"/>
+      <w:lvlText w:val="%5."/>
+      <w:lvlJc w:val="left"/>
+      <w:pPr>
+        <w:ind w:left="3600" w:hanging="360"/>
+      </w:pPr>
+    </w:lvl>
+    <w:lvl w:ilvl="5" w:tplc="0409001B" w:tentative="1">
+      <w:start w:val="1"/>
+      <w:numFmt w:val="lowerRoman"/>
+      <w:lvlText w:val="%6."/>
+      <w:lvlJc w:val="right"/>
+      <w:pPr>
+        <w:ind w:left="4320" w:hanging="180"/>
+      </w:pPr>
+    </w:lvl>
+    <w:lvl w:ilvl="6" w:tplc="0409000F" w:tentative="1">
+      <w:start w:val="1"/>
+      <w:numFmt w:val="decimal"/>
+      <w:lvlText w:val="%7."/>
+      <w:lvlJc w:val="left"/>
+      <w:pPr>
+        <w:ind w:left="5040" w:hanging="360"/>
+      </w:pPr>
+    </w:lvl>
+    <w:lvl w:ilvl="7" w:tplc="04090019" w:tentative="1">
+      <w:start w:val="1"/>
+      <w:numFmt w:val="lowerLetter"/>
+      <w:lvlText w:val="%8."/>
+      <w:lvlJc w:val="left"/>
+      <w:pPr>
+        <w:ind w:left="5760" w:hanging="360"/>
+      </w:pPr>
+    </w:lvl>
+    <w:lvl w:ilvl="8" w:tplc="0409001B" w:tentative="1">
+      <w:start w:val="1"/>
+      <w:numFmt w:val="lowerRoman"/>
+      <w:lvlText w:val="%9."/>
+      <w:lvlJc w:val="right"/>
+      <w:pPr>
+        <w:ind w:left="6480" w:hanging="180"/>
+      </w:pPr>
+    </w:lvl>
+  </w:abstractNum>
   <w:num w:numId="1">
     <w:abstractNumId w:val="1"/>
   </w:num>
   <w:num w:numId="2">
     <w:abstractNumId w:val="0"/>
+  </w:num>
+  <w:num w:numId="3">
+    <w:abstractNumId w:val="2"/>
   </w:num>
 </w:numbering>
 </file>
@@ -1488,6 +1649,7 @@
     <w:lsdException w:name="HTML Sample" w:semiHidden="1" w:unhideWhenUsed="1"/>
     <w:lsdException w:name="HTML Typewriter" w:semiHidden="1" w:unhideWhenUsed="1"/>
     <w:lsdException w:name="HTML Variable" w:semiHidden="1" w:unhideWhenUsed="1"/>
+    <w:lsdException w:name="Normal Table" w:semiHidden="1" w:unhideWhenUsed="1"/>
     <w:lsdException w:name="annotation subject" w:semiHidden="1" w:unhideWhenUsed="1"/>
     <w:lsdException w:name="No List" w:semiHidden="1" w:unhideWhenUsed="1"/>
     <w:lsdException w:name="Outline List 1" w:semiHidden="1" w:unhideWhenUsed="1"/>
@@ -1534,8 +1696,10 @@
     <w:lsdException w:name="Table Subtle 2" w:semiHidden="1" w:unhideWhenUsed="1"/>
     <w:lsdException w:name="Table Web 1" w:semiHidden="1" w:unhideWhenUsed="1"/>
     <w:lsdException w:name="Table Web 2" w:semiHidden="1" w:unhideWhenUsed="1"/>
+    <w:lsdException w:name="Table Web 3" w:semiHidden="1" w:unhideWhenUsed="1"/>
     <w:lsdException w:name="Balloon Text" w:semiHidden="1" w:unhideWhenUsed="1"/>
     <w:lsdException w:name="Table Grid" w:uiPriority="39"/>
+    <w:lsdException w:name="Table Theme" w:semiHidden="1" w:unhideWhenUsed="1"/>
     <w:lsdException w:name="Placeholder Text" w:semiHidden="1"/>
     <w:lsdException w:name="No Spacing" w:uiPriority="1" w:qFormat="1"/>
     <w:lsdException w:name="Light Shading" w:uiPriority="60"/>
@@ -1945,6 +2109,18 @@
       <w:u w:val="single"/>
     </w:rPr>
   </w:style>
+  <w:style w:type="character" w:styleId="UnresolvedMention">
+    <w:name w:val="Unresolved Mention"/>
+    <w:basedOn w:val="DefaultParagraphFont"/>
+    <w:uiPriority w:val="99"/>
+    <w:semiHidden/>
+    <w:unhideWhenUsed/>
+    <w:rsid w:val="00D571EA"/>
+    <w:rPr>
+      <w:color w:val="808080"/>
+      <w:shd w:val="clear" w:color="auto" w:fill="E6E6E6"/>
+    </w:rPr>
+  </w:style>
 </w:styles>
 </file>
 

</xml_diff>